<commit_message>
Added 3 domains to word document
</commit_message>
<xml_diff>
--- a/GenAI_UX_PerryGrant.docx
+++ b/GenAI_UX_PerryGrant.docx
@@ -303,31 +303,7 @@
           <w:rPr>
             <w:rStyle w:val="Hyperlink"/>
           </w:rPr>
-          <w:t>https://www.coursera.org/google-ce</w:t>
-        </w:r>
-        <w:r>
-          <w:rPr>
-            <w:rStyle w:val="Hyperlink"/>
-          </w:rPr>
-          <w:t>r</w:t>
-        </w:r>
-        <w:r>
-          <w:rPr>
-            <w:rStyle w:val="Hyperlink"/>
-          </w:rPr>
-          <w:t>tificates/u</w:t>
-        </w:r>
-        <w:r>
-          <w:rPr>
-            <w:rStyle w:val="Hyperlink"/>
-          </w:rPr>
-          <w:t>x</w:t>
-        </w:r>
-        <w:r>
-          <w:rPr>
-            <w:rStyle w:val="Hyperlink"/>
-          </w:rPr>
-          <w:t>-design-certificate</w:t>
+          <w:t>https://www.coursera.org/google-certificates/ux-design-certificate</w:t>
         </w:r>
       </w:hyperlink>
       <w:r>
@@ -340,14 +316,7 @@
           <w:b/>
           <w:bCs/>
         </w:rPr>
-        <w:t>Google Prompting Essentials Specialization</w:t>
-      </w:r>
-      <w:r>
-        <w:rPr>
-          <w:b/>
-          <w:bCs/>
-        </w:rPr>
-        <w:t xml:space="preserve">: </w:t>
+        <w:t xml:space="preserve">Google Prompting Essentials Specialization: </w:t>
       </w:r>
       <w:hyperlink r:id="rId6" w:history="1">
         <w:r>
@@ -732,6 +701,187 @@
         <w:ind w:left="720"/>
         <w:rPr>
           <w:rFonts w:ascii="Arial" w:eastAsia="Arial" w:hAnsi="Arial" w:cs="Arial"/>
+          <w:color w:val="000000" w:themeColor="text1"/>
+          <w:sz w:val="22"/>
+          <w:szCs w:val="22"/>
+        </w:rPr>
+      </w:pPr>
+    </w:p>
+    <w:p>
+      <w:pPr>
+        <w:ind w:left="720"/>
+        <w:rPr>
+          <w:rFonts w:eastAsiaTheme="minorHAnsi"/>
+          <w:b/>
+          <w:bCs/>
+          <w:sz w:val="22"/>
+          <w:szCs w:val="22"/>
+          <w:u w:val="single"/>
+        </w:rPr>
+      </w:pPr>
+      <w:r>
+        <w:rPr>
+          <w:rFonts w:eastAsiaTheme="minorHAnsi"/>
+          <w:b/>
+          <w:bCs/>
+          <w:sz w:val="22"/>
+          <w:szCs w:val="22"/>
+          <w:u w:val="single"/>
+        </w:rPr>
+        <w:t>Domains</w:t>
+      </w:r>
+      <w:r>
+        <w:rPr>
+          <w:rFonts w:eastAsiaTheme="minorHAnsi"/>
+          <w:b/>
+          <w:bCs/>
+          <w:sz w:val="22"/>
+          <w:szCs w:val="22"/>
+          <w:u w:val="single"/>
+        </w:rPr>
+        <w:t>:</w:t>
+      </w:r>
+    </w:p>
+    <w:p>
+      <w:pPr>
+        <w:pStyle w:val="ListParagraph"/>
+        <w:numPr>
+          <w:ilvl w:val="0"/>
+          <w:numId w:val="12"/>
+        </w:numPr>
+        <w:rPr>
+          <w:rFonts w:eastAsiaTheme="minorHAnsi"/>
+          <w:b/>
+          <w:bCs/>
+          <w:sz w:val="22"/>
+          <w:szCs w:val="22"/>
+          <w:u w:val="single"/>
+        </w:rPr>
+      </w:pPr>
+      <w:hyperlink r:id="rId7" w:history="1">
+        <w:r>
+          <w:rPr>
+            <w:rStyle w:val="Hyperlink"/>
+            <w:rFonts w:eastAsiaTheme="minorHAnsi"/>
+            <w:b/>
+            <w:bCs/>
+            <w:sz w:val="22"/>
+            <w:szCs w:val="22"/>
+          </w:rPr>
+          <w:t>https://www.oscardelarenta.com/</w:t>
+        </w:r>
+      </w:hyperlink>
+    </w:p>
+    <w:p>
+      <w:pPr>
+        <w:pStyle w:val="ListParagraph"/>
+        <w:numPr>
+          <w:ilvl w:val="0"/>
+          <w:numId w:val="12"/>
+        </w:numPr>
+        <w:rPr>
+          <w:rFonts w:eastAsiaTheme="minorHAnsi"/>
+          <w:b/>
+          <w:bCs/>
+          <w:sz w:val="22"/>
+          <w:szCs w:val="22"/>
+          <w:u w:val="single"/>
+        </w:rPr>
+      </w:pPr>
+      <w:hyperlink r:id="rId8" w:history="1">
+        <w:r>
+          <w:rPr>
+            <w:rStyle w:val="Hyperlink"/>
+            <w:rFonts w:eastAsiaTheme="minorHAnsi"/>
+            <w:b/>
+            <w:bCs/>
+            <w:sz w:val="22"/>
+            <w:szCs w:val="22"/>
+          </w:rPr>
+          <w:t>https://www.bls.gov/ooh/</w:t>
+        </w:r>
+      </w:hyperlink>
+    </w:p>
+    <w:p>
+      <w:pPr>
+        <w:pStyle w:val="ListParagraph"/>
+        <w:numPr>
+          <w:ilvl w:val="0"/>
+          <w:numId w:val="12"/>
+        </w:numPr>
+        <w:rPr>
+          <w:rFonts w:eastAsiaTheme="minorHAnsi"/>
+          <w:b/>
+          <w:bCs/>
+          <w:sz w:val="22"/>
+          <w:szCs w:val="22"/>
+          <w:u w:val="single"/>
+        </w:rPr>
+      </w:pPr>
+      <w:hyperlink r:id="rId9" w:history="1">
+        <w:r>
+          <w:rPr>
+            <w:rStyle w:val="Hyperlink"/>
+            <w:rFonts w:eastAsiaTheme="minorHAnsi"/>
+            <w:b/>
+            <w:bCs/>
+            <w:sz w:val="22"/>
+            <w:szCs w:val="22"/>
+          </w:rPr>
+          <w:t>https://www.si.edu</w:t>
+        </w:r>
+      </w:hyperlink>
+    </w:p>
+    <w:p>
+      <w:pPr>
+        <w:pStyle w:val="ListParagraph"/>
+        <w:numPr>
+          <w:ilvl w:val="0"/>
+          <w:numId w:val="12"/>
+        </w:numPr>
+        <w:rPr>
+          <w:rFonts w:eastAsiaTheme="minorHAnsi"/>
+          <w:b/>
+          <w:bCs/>
+          <w:sz w:val="22"/>
+          <w:szCs w:val="22"/>
+          <w:u w:val="single"/>
+        </w:rPr>
+      </w:pPr>
+    </w:p>
+    <w:p>
+      <w:pPr>
+        <w:pStyle w:val="ListParagraph"/>
+        <w:numPr>
+          <w:ilvl w:val="0"/>
+          <w:numId w:val="12"/>
+        </w:numPr>
+        <w:rPr>
+          <w:rFonts w:eastAsiaTheme="minorHAnsi"/>
+          <w:b/>
+          <w:bCs/>
+          <w:sz w:val="22"/>
+          <w:szCs w:val="22"/>
+          <w:u w:val="single"/>
+        </w:rPr>
+      </w:pPr>
+    </w:p>
+    <w:p>
+      <w:pPr>
+        <w:ind w:left="720"/>
+        <w:rPr>
+          <w:rFonts w:ascii="Arial" w:eastAsia="Arial" w:hAnsi="Arial" w:cs="Arial"/>
+          <w:color w:val="000000" w:themeColor="text1"/>
+          <w:sz w:val="22"/>
+          <w:szCs w:val="22"/>
+        </w:rPr>
+      </w:pPr>
+    </w:p>
+    <w:p>
+      <w:pPr>
+        <w:ind w:left="720"/>
+        <w:rPr>
+          <w:rFonts w:ascii="Arial" w:eastAsia="Arial" w:hAnsi="Arial" w:cs="Arial"/>
           <w:b/>
           <w:bCs/>
           <w:color w:val="000000" w:themeColor="text1"/>
@@ -771,7 +921,7 @@
       <w:r>
         <w:t xml:space="preserve">GitHub: </w:t>
       </w:r>
-      <w:hyperlink r:id="rId7" w:history="1">
+      <w:hyperlink r:id="rId10" w:history="1">
         <w:r>
           <w:rPr>
             <w:rStyle w:val="Hyperlink"/>
@@ -791,7 +941,7 @@
       <w:r>
         <w:t xml:space="preserve">Trello: </w:t>
       </w:r>
-      <w:hyperlink r:id="rId8" w:history="1">
+      <w:hyperlink r:id="rId11" w:history="1">
         <w:r>
           <w:rPr>
             <w:rStyle w:val="Hyperlink"/>
@@ -1523,6 +1673,119 @@
     </w:lvl>
   </w:abstractNum>
   <w:abstractNum w:abstractNumId="5" w15:restartNumberingAfterBreak="0">
+    <w:nsid w:val="43E3248D"/>
+    <w:multiLevelType w:val="hybridMultilevel"/>
+    <w:tmpl w:val="D2686378"/>
+    <w:lvl w:ilvl="0" w:tplc="04090001">
+      <w:start w:val="1"/>
+      <w:numFmt w:val="bullet"/>
+      <w:lvlText w:val=""/>
+      <w:lvlJc w:val="left"/>
+      <w:pPr>
+        <w:ind w:left="1440" w:hanging="360"/>
+      </w:pPr>
+      <w:rPr>
+        <w:rFonts w:ascii="Symbol" w:hAnsi="Symbol" w:hint="default"/>
+      </w:rPr>
+    </w:lvl>
+    <w:lvl w:ilvl="1" w:tplc="04090003" w:tentative="1">
+      <w:start w:val="1"/>
+      <w:numFmt w:val="bullet"/>
+      <w:lvlText w:val="o"/>
+      <w:lvlJc w:val="left"/>
+      <w:pPr>
+        <w:ind w:left="2160" w:hanging="360"/>
+      </w:pPr>
+      <w:rPr>
+        <w:rFonts w:ascii="Courier New" w:hAnsi="Courier New" w:cs="Courier New" w:hint="default"/>
+      </w:rPr>
+    </w:lvl>
+    <w:lvl w:ilvl="2" w:tplc="04090005" w:tentative="1">
+      <w:start w:val="1"/>
+      <w:numFmt w:val="bullet"/>
+      <w:lvlText w:val=""/>
+      <w:lvlJc w:val="left"/>
+      <w:pPr>
+        <w:ind w:left="2880" w:hanging="360"/>
+      </w:pPr>
+      <w:rPr>
+        <w:rFonts w:ascii="Wingdings" w:hAnsi="Wingdings" w:hint="default"/>
+      </w:rPr>
+    </w:lvl>
+    <w:lvl w:ilvl="3" w:tplc="04090001" w:tentative="1">
+      <w:start w:val="1"/>
+      <w:numFmt w:val="bullet"/>
+      <w:lvlText w:val=""/>
+      <w:lvlJc w:val="left"/>
+      <w:pPr>
+        <w:ind w:left="3600" w:hanging="360"/>
+      </w:pPr>
+      <w:rPr>
+        <w:rFonts w:ascii="Symbol" w:hAnsi="Symbol" w:hint="default"/>
+      </w:rPr>
+    </w:lvl>
+    <w:lvl w:ilvl="4" w:tplc="04090003" w:tentative="1">
+      <w:start w:val="1"/>
+      <w:numFmt w:val="bullet"/>
+      <w:lvlText w:val="o"/>
+      <w:lvlJc w:val="left"/>
+      <w:pPr>
+        <w:ind w:left="4320" w:hanging="360"/>
+      </w:pPr>
+      <w:rPr>
+        <w:rFonts w:ascii="Courier New" w:hAnsi="Courier New" w:cs="Courier New" w:hint="default"/>
+      </w:rPr>
+    </w:lvl>
+    <w:lvl w:ilvl="5" w:tplc="04090005" w:tentative="1">
+      <w:start w:val="1"/>
+      <w:numFmt w:val="bullet"/>
+      <w:lvlText w:val=""/>
+      <w:lvlJc w:val="left"/>
+      <w:pPr>
+        <w:ind w:left="5040" w:hanging="360"/>
+      </w:pPr>
+      <w:rPr>
+        <w:rFonts w:ascii="Wingdings" w:hAnsi="Wingdings" w:hint="default"/>
+      </w:rPr>
+    </w:lvl>
+    <w:lvl w:ilvl="6" w:tplc="04090001" w:tentative="1">
+      <w:start w:val="1"/>
+      <w:numFmt w:val="bullet"/>
+      <w:lvlText w:val=""/>
+      <w:lvlJc w:val="left"/>
+      <w:pPr>
+        <w:ind w:left="5760" w:hanging="360"/>
+      </w:pPr>
+      <w:rPr>
+        <w:rFonts w:ascii="Symbol" w:hAnsi="Symbol" w:hint="default"/>
+      </w:rPr>
+    </w:lvl>
+    <w:lvl w:ilvl="7" w:tplc="04090003" w:tentative="1">
+      <w:start w:val="1"/>
+      <w:numFmt w:val="bullet"/>
+      <w:lvlText w:val="o"/>
+      <w:lvlJc w:val="left"/>
+      <w:pPr>
+        <w:ind w:left="6480" w:hanging="360"/>
+      </w:pPr>
+      <w:rPr>
+        <w:rFonts w:ascii="Courier New" w:hAnsi="Courier New" w:cs="Courier New" w:hint="default"/>
+      </w:rPr>
+    </w:lvl>
+    <w:lvl w:ilvl="8" w:tplc="04090005" w:tentative="1">
+      <w:start w:val="1"/>
+      <w:numFmt w:val="bullet"/>
+      <w:lvlText w:val=""/>
+      <w:lvlJc w:val="left"/>
+      <w:pPr>
+        <w:ind w:left="7200" w:hanging="360"/>
+      </w:pPr>
+      <w:rPr>
+        <w:rFonts w:ascii="Wingdings" w:hAnsi="Wingdings" w:hint="default"/>
+      </w:rPr>
+    </w:lvl>
+  </w:abstractNum>
+  <w:abstractNum w:abstractNumId="6" w15:restartNumberingAfterBreak="0">
     <w:nsid w:val="581573B5"/>
     <w:multiLevelType w:val="hybridMultilevel"/>
     <w:tmpl w:val="4AECB874"/>
@@ -1635,7 +1898,7 @@
       </w:rPr>
     </w:lvl>
   </w:abstractNum>
-  <w:abstractNum w:abstractNumId="6" w15:restartNumberingAfterBreak="0">
+  <w:abstractNum w:abstractNumId="7" w15:restartNumberingAfterBreak="0">
     <w:nsid w:val="5A4E3B07"/>
     <w:multiLevelType w:val="multilevel"/>
     <w:tmpl w:val="831060F0"/>
@@ -1784,7 +2047,7 @@
       </w:rPr>
     </w:lvl>
   </w:abstractNum>
-  <w:abstractNum w:abstractNumId="7" w15:restartNumberingAfterBreak="0">
+  <w:abstractNum w:abstractNumId="8" w15:restartNumberingAfterBreak="0">
     <w:nsid w:val="668304FD"/>
     <w:multiLevelType w:val="hybridMultilevel"/>
     <w:tmpl w:val="6DA26A42"/>
@@ -1897,7 +2160,7 @@
       </w:rPr>
     </w:lvl>
   </w:abstractNum>
-  <w:abstractNum w:abstractNumId="8" w15:restartNumberingAfterBreak="0">
+  <w:abstractNum w:abstractNumId="9" w15:restartNumberingAfterBreak="0">
     <w:nsid w:val="71BE4E5F"/>
     <w:multiLevelType w:val="hybridMultilevel"/>
     <w:tmpl w:val="F7145DAA"/>
@@ -2010,7 +2273,7 @@
       </w:rPr>
     </w:lvl>
   </w:abstractNum>
-  <w:abstractNum w:abstractNumId="9" w15:restartNumberingAfterBreak="0">
+  <w:abstractNum w:abstractNumId="10" w15:restartNumberingAfterBreak="0">
     <w:nsid w:val="77984E73"/>
     <w:multiLevelType w:val="hybridMultilevel"/>
     <w:tmpl w:val="ADAAEDE2"/>
@@ -2123,7 +2386,7 @@
       </w:rPr>
     </w:lvl>
   </w:abstractNum>
-  <w:abstractNum w:abstractNumId="10" w15:restartNumberingAfterBreak="0">
+  <w:abstractNum w:abstractNumId="11" w15:restartNumberingAfterBreak="0">
     <w:nsid w:val="7A0607BD"/>
     <w:multiLevelType w:val="hybridMultilevel"/>
     <w:tmpl w:val="F83CAC36"/>
@@ -2238,81 +2501,39 @@
   </w:abstractNum>
   <w:num w:numId="1" w16cid:durableId="122578486">
     <w:abstractNumId w:val="0"/>
-    <w:lvlOverride w:ilvl="0"/>
-    <w:lvlOverride w:ilvl="1"/>
-    <w:lvlOverride w:ilvl="2"/>
-    <w:lvlOverride w:ilvl="3"/>
-    <w:lvlOverride w:ilvl="4"/>
-    <w:lvlOverride w:ilvl="5"/>
-    <w:lvlOverride w:ilvl="6"/>
-    <w:lvlOverride w:ilvl="7"/>
-    <w:lvlOverride w:ilvl="8"/>
   </w:num>
   <w:num w:numId="2" w16cid:durableId="72166043">
     <w:abstractNumId w:val="3"/>
-    <w:lvlOverride w:ilvl="0"/>
-    <w:lvlOverride w:ilvl="1"/>
-    <w:lvlOverride w:ilvl="2"/>
-    <w:lvlOverride w:ilvl="3"/>
-    <w:lvlOverride w:ilvl="4"/>
-    <w:lvlOverride w:ilvl="5"/>
-    <w:lvlOverride w:ilvl="6"/>
-    <w:lvlOverride w:ilvl="7"/>
-    <w:lvlOverride w:ilvl="8"/>
   </w:num>
   <w:num w:numId="3" w16cid:durableId="1422799654">
-    <w:abstractNumId w:val="6"/>
-    <w:lvlOverride w:ilvl="0"/>
-    <w:lvlOverride w:ilvl="1"/>
-    <w:lvlOverride w:ilvl="2"/>
-    <w:lvlOverride w:ilvl="3"/>
-    <w:lvlOverride w:ilvl="4"/>
-    <w:lvlOverride w:ilvl="5"/>
-    <w:lvlOverride w:ilvl="6"/>
-    <w:lvlOverride w:ilvl="7"/>
-    <w:lvlOverride w:ilvl="8"/>
+    <w:abstractNumId w:val="7"/>
   </w:num>
   <w:num w:numId="4" w16cid:durableId="2071341396">
     <w:abstractNumId w:val="2"/>
-    <w:lvlOverride w:ilvl="0"/>
-    <w:lvlOverride w:ilvl="1"/>
-    <w:lvlOverride w:ilvl="2"/>
-    <w:lvlOverride w:ilvl="3"/>
-    <w:lvlOverride w:ilvl="4"/>
-    <w:lvlOverride w:ilvl="5"/>
-    <w:lvlOverride w:ilvl="6"/>
-    <w:lvlOverride w:ilvl="7"/>
-    <w:lvlOverride w:ilvl="8"/>
   </w:num>
   <w:num w:numId="5" w16cid:durableId="1103451988">
     <w:abstractNumId w:val="1"/>
-    <w:lvlOverride w:ilvl="0"/>
-    <w:lvlOverride w:ilvl="1"/>
-    <w:lvlOverride w:ilvl="2"/>
-    <w:lvlOverride w:ilvl="3"/>
-    <w:lvlOverride w:ilvl="4"/>
-    <w:lvlOverride w:ilvl="5"/>
-    <w:lvlOverride w:ilvl="6"/>
-    <w:lvlOverride w:ilvl="7"/>
-    <w:lvlOverride w:ilvl="8"/>
   </w:num>
   <w:num w:numId="6" w16cid:durableId="1762098056">
-    <w:abstractNumId w:val="7"/>
+    <w:abstractNumId w:val="8"/>
   </w:num>
   <w:num w:numId="7" w16cid:durableId="1066298593">
     <w:abstractNumId w:val="4"/>
   </w:num>
   <w:num w:numId="8" w16cid:durableId="1860508960">
+    <w:abstractNumId w:val="11"/>
+  </w:num>
+  <w:num w:numId="9" w16cid:durableId="341787031">
+    <w:abstractNumId w:val="9"/>
+  </w:num>
+  <w:num w:numId="10" w16cid:durableId="2062944421">
+    <w:abstractNumId w:val="6"/>
+  </w:num>
+  <w:num w:numId="11" w16cid:durableId="165479827">
     <w:abstractNumId w:val="10"/>
   </w:num>
-  <w:num w:numId="9" w16cid:durableId="341787031">
-    <w:abstractNumId w:val="8"/>
-  </w:num>
-  <w:num w:numId="10" w16cid:durableId="2062944421">
+  <w:num w:numId="12" w16cid:durableId="1545602056">
     <w:abstractNumId w:val="5"/>
-  </w:num>
-  <w:num w:numId="11" w16cid:durableId="165479827">
-    <w:abstractNumId w:val="9"/>
   </w:num>
 </w:numbering>
 </file>
@@ -2901,6 +3122,7 @@
   <w:style w:type="character" w:default="1" w:styleId="DefaultParagraphFont">
     <w:name w:val="Default Paragraph Font"/>
     <w:uiPriority w:val="1"/>
+    <w:semiHidden/>
     <w:unhideWhenUsed/>
   </w:style>
   <w:style w:type="table" w:default="1" w:styleId="TableNormal">

</xml_diff>

<commit_message>
Added resources to word Document
</commit_message>
<xml_diff>
--- a/GenAI_UX_PerryGrant.docx
+++ b/GenAI_UX_PerryGrant.docx
@@ -298,7 +298,7 @@
       <w:r>
         <w:t xml:space="preserve">: </w:t>
       </w:r>
-      <w:hyperlink r:id="rId5" w:history="1">
+      <w:hyperlink r:id="rId7" w:history="1">
         <w:r>
           <w:rPr>
             <w:rStyle w:val="Hyperlink"/>
@@ -318,7 +318,7 @@
         </w:rPr>
         <w:t xml:space="preserve">Google Prompting Essentials Specialization: </w:t>
       </w:r>
-      <w:hyperlink r:id="rId6" w:history="1">
+      <w:hyperlink r:id="rId8" w:history="1">
         <w:r>
           <w:rPr>
             <w:rStyle w:val="Hyperlink"/>
@@ -758,7 +758,7 @@
           <w:u w:val="single"/>
         </w:rPr>
       </w:pPr>
-      <w:hyperlink r:id="rId7" w:history="1">
+      <w:hyperlink r:id="rId9" w:history="1">
         <w:r>
           <w:rPr>
             <w:rStyle w:val="Hyperlink"/>
@@ -788,7 +788,7 @@
           <w:u w:val="single"/>
         </w:rPr>
       </w:pPr>
-      <w:hyperlink r:id="rId8" w:history="1">
+      <w:hyperlink r:id="rId10" w:history="1">
         <w:r>
           <w:rPr>
             <w:rStyle w:val="Hyperlink"/>
@@ -818,7 +818,7 @@
           <w:u w:val="single"/>
         </w:rPr>
       </w:pPr>
-      <w:hyperlink r:id="rId9" w:history="1">
+      <w:hyperlink r:id="rId11" w:history="1">
         <w:r>
           <w:rPr>
             <w:rStyle w:val="Hyperlink"/>
@@ -921,7 +921,7 @@
       <w:r>
         <w:t xml:space="preserve">GitHub: </w:t>
       </w:r>
-      <w:hyperlink r:id="rId10" w:history="1">
+      <w:hyperlink r:id="rId12" w:history="1">
         <w:r>
           <w:rPr>
             <w:rStyle w:val="Hyperlink"/>
@@ -941,7 +941,7 @@
       <w:r>
         <w:t xml:space="preserve">Trello: </w:t>
       </w:r>
-      <w:hyperlink r:id="rId11" w:history="1">
+      <w:hyperlink r:id="rId13" w:history="1">
         <w:r>
           <w:rPr>
             <w:rStyle w:val="Hyperlink"/>
@@ -950,7 +950,576 @@
         </w:r>
       </w:hyperlink>
     </w:p>
-    <w:p/>
+    <w:p>
+      <w:pPr>
+        <w:rPr>
+          <w:rFonts w:ascii="Arial" w:eastAsia="Arial" w:hAnsi="Arial" w:cs="Arial"/>
+          <w:b/>
+          <w:bCs/>
+          <w:color w:val="000000" w:themeColor="text1"/>
+          <w:sz w:val="22"/>
+          <w:szCs w:val="22"/>
+          <w:u w:val="single"/>
+        </w:rPr>
+      </w:pPr>
+    </w:p>
+    <w:p>
+      <w:pPr>
+        <w:rPr>
+          <w:rFonts w:ascii="Arial" w:eastAsia="Arial" w:hAnsi="Arial" w:cs="Arial"/>
+          <w:b/>
+          <w:bCs/>
+          <w:color w:val="000000" w:themeColor="text1"/>
+          <w:sz w:val="22"/>
+          <w:szCs w:val="22"/>
+          <w:u w:val="single"/>
+        </w:rPr>
+      </w:pPr>
+    </w:p>
+    <w:p>
+      <w:pPr>
+        <w:ind w:left="720"/>
+        <w:rPr>
+          <w:rFonts w:ascii="Arial" w:eastAsia="Arial" w:hAnsi="Arial" w:cs="Arial"/>
+          <w:b/>
+          <w:bCs/>
+          <w:color w:val="000000" w:themeColor="text1"/>
+          <w:sz w:val="22"/>
+          <w:szCs w:val="22"/>
+          <w:u w:val="single"/>
+        </w:rPr>
+      </w:pPr>
+      <w:r>
+        <w:rPr>
+          <w:rFonts w:ascii="Arial" w:eastAsia="Arial" w:hAnsi="Arial" w:cs="Arial"/>
+          <w:b/>
+          <w:bCs/>
+          <w:color w:val="000000" w:themeColor="text1"/>
+          <w:sz w:val="22"/>
+          <w:szCs w:val="22"/>
+          <w:u w:val="single"/>
+        </w:rPr>
+        <w:t>Resources</w:t>
+      </w:r>
+      <w:r>
+        <w:rPr>
+          <w:rFonts w:ascii="Arial" w:eastAsia="Arial" w:hAnsi="Arial" w:cs="Arial"/>
+          <w:b/>
+          <w:bCs/>
+          <w:color w:val="000000" w:themeColor="text1"/>
+          <w:sz w:val="22"/>
+          <w:szCs w:val="22"/>
+          <w:u w:val="single"/>
+        </w:rPr>
+        <w:t>:</w:t>
+      </w:r>
+    </w:p>
+    <w:p>
+      <w:pPr>
+        <w:pStyle w:val="ListParagraph"/>
+        <w:numPr>
+          <w:ilvl w:val="0"/>
+          <w:numId w:val="13"/>
+        </w:numPr>
+        <w:rPr>
+          <w:rFonts w:ascii="Arial" w:eastAsia="Arial" w:hAnsi="Arial" w:cs="Arial"/>
+          <w:b/>
+          <w:bCs/>
+          <w:color w:val="000000" w:themeColor="text1"/>
+          <w:sz w:val="22"/>
+          <w:szCs w:val="22"/>
+          <w:u w:val="single"/>
+        </w:rPr>
+      </w:pPr>
+      <w:r>
+        <w:rPr>
+          <w:rFonts w:ascii="Arial" w:eastAsia="Arial" w:hAnsi="Arial" w:cs="Arial"/>
+          <w:b/>
+          <w:bCs/>
+          <w:color w:val="000000" w:themeColor="text1"/>
+          <w:sz w:val="22"/>
+          <w:szCs w:val="22"/>
+          <w:u w:val="single"/>
+        </w:rPr>
+        <w:t xml:space="preserve">Topic: Prompt </w:t>
+      </w:r>
+      <w:r>
+        <w:rPr>
+          <w:rFonts w:ascii="Arial" w:eastAsia="Arial" w:hAnsi="Arial" w:cs="Arial"/>
+          <w:b/>
+          <w:bCs/>
+          <w:color w:val="000000" w:themeColor="text1"/>
+          <w:sz w:val="22"/>
+          <w:szCs w:val="22"/>
+          <w:u w:val="single"/>
+        </w:rPr>
+        <w:t>Engineering</w:t>
+      </w:r>
+      <w:r>
+        <w:rPr>
+          <w:rFonts w:ascii="Arial" w:eastAsia="Arial" w:hAnsi="Arial" w:cs="Arial"/>
+          <w:b/>
+          <w:bCs/>
+          <w:color w:val="000000" w:themeColor="text1"/>
+          <w:sz w:val="22"/>
+          <w:szCs w:val="22"/>
+          <w:u w:val="single"/>
+        </w:rPr>
+        <w:t xml:space="preserve">: </w:t>
+      </w:r>
+    </w:p>
+    <w:p>
+      <w:pPr>
+        <w:pStyle w:val="ListParagraph"/>
+        <w:numPr>
+          <w:ilvl w:val="1"/>
+          <w:numId w:val="13"/>
+        </w:numPr>
+        <w:rPr>
+          <w:rFonts w:ascii="Arial" w:eastAsia="Arial" w:hAnsi="Arial" w:cs="Arial"/>
+          <w:b/>
+          <w:bCs/>
+          <w:color w:val="000000" w:themeColor="text1"/>
+          <w:sz w:val="22"/>
+          <w:szCs w:val="22"/>
+          <w:u w:val="single"/>
+        </w:rPr>
+      </w:pPr>
+      <w:r>
+        <w:rPr>
+          <w:rFonts w:ascii="Arial" w:eastAsia="Arial" w:hAnsi="Arial" w:cs="Arial"/>
+          <w:b/>
+          <w:bCs/>
+          <w:color w:val="000000" w:themeColor="text1"/>
+          <w:sz w:val="22"/>
+          <w:szCs w:val="22"/>
+          <w:u w:val="single"/>
+        </w:rPr>
+        <w:t>Videos:</w:t>
+      </w:r>
+    </w:p>
+    <w:p>
+      <w:pPr>
+        <w:pStyle w:val="ListParagraph"/>
+        <w:numPr>
+          <w:ilvl w:val="2"/>
+          <w:numId w:val="13"/>
+        </w:numPr>
+        <w:rPr>
+          <w:rFonts w:ascii="Arial" w:eastAsia="Arial" w:hAnsi="Arial" w:cs="Arial"/>
+          <w:color w:val="000000" w:themeColor="text1"/>
+          <w:sz w:val="22"/>
+          <w:szCs w:val="22"/>
+        </w:rPr>
+      </w:pPr>
+      <w:r>
+        <w:rPr>
+          <w:rFonts w:ascii="Arial" w:eastAsia="Arial" w:hAnsi="Arial" w:cs="Arial"/>
+          <w:color w:val="000000" w:themeColor="text1"/>
+          <w:sz w:val="22"/>
+          <w:szCs w:val="22"/>
+        </w:rPr>
+        <w:t>Google's 9 Hour AI Prompt Engineering Course In 20 Minutes</w:t>
+      </w:r>
+      <w:r>
+        <w:rPr>
+          <w:rFonts w:ascii="Arial" w:eastAsia="Arial" w:hAnsi="Arial" w:cs="Arial"/>
+          <w:color w:val="000000" w:themeColor="text1"/>
+          <w:sz w:val="22"/>
+          <w:szCs w:val="22"/>
+        </w:rPr>
+        <w:t xml:space="preserve"> </w:t>
+      </w:r>
+      <w:r>
+        <w:rPr>
+          <w:rFonts w:ascii="Arial" w:eastAsia="Arial" w:hAnsi="Arial" w:cs="Arial"/>
+          <w:color w:val="000000" w:themeColor="text1"/>
+          <w:sz w:val="22"/>
+          <w:szCs w:val="22"/>
+        </w:rPr>
+        <w:t>by Tina Huang</w:t>
+      </w:r>
+    </w:p>
+    <w:p>
+      <w:pPr>
+        <w:pStyle w:val="ListParagraph"/>
+        <w:numPr>
+          <w:ilvl w:val="3"/>
+          <w:numId w:val="13"/>
+        </w:numPr>
+        <w:rPr>
+          <w:rFonts w:ascii="Arial" w:eastAsia="Arial" w:hAnsi="Arial" w:cs="Arial"/>
+          <w:color w:val="000000" w:themeColor="text1"/>
+          <w:sz w:val="22"/>
+          <w:szCs w:val="22"/>
+          <w:u w:val="single"/>
+        </w:rPr>
+      </w:pPr>
+      <w:r>
+        <w:rPr>
+          <w:rFonts w:ascii="Arial" w:eastAsia="Arial" w:hAnsi="Arial" w:cs="Arial"/>
+          <w:color w:val="000000" w:themeColor="text1"/>
+          <w:sz w:val="22"/>
+          <w:szCs w:val="22"/>
+          <w:u w:val="single"/>
+        </w:rPr>
+        <w:t>https://www.youtube.com/watch?v=p09yRj47kNM</w:t>
+      </w:r>
+    </w:p>
+    <w:p>
+      <w:pPr>
+        <w:pStyle w:val="ListParagraph"/>
+        <w:numPr>
+          <w:ilvl w:val="3"/>
+          <w:numId w:val="13"/>
+        </w:numPr>
+        <w:rPr>
+          <w:rFonts w:ascii="Arial" w:eastAsia="Arial" w:hAnsi="Arial" w:cs="Arial"/>
+          <w:color w:val="000000" w:themeColor="text1"/>
+          <w:sz w:val="22"/>
+          <w:szCs w:val="22"/>
+          <w:u w:val="single"/>
+        </w:rPr>
+      </w:pPr>
+      <w:r>
+        <w:rPr>
+          <w:rFonts w:ascii="Arial" w:eastAsia="Arial" w:hAnsi="Arial" w:cs="Arial"/>
+          <w:color w:val="000000" w:themeColor="text1"/>
+          <w:sz w:val="22"/>
+          <w:szCs w:val="22"/>
+          <w:u w:val="single"/>
+        </w:rPr>
+        <w:t>September 3, 2025</w:t>
+      </w:r>
+    </w:p>
+    <w:p>
+      <w:pPr>
+        <w:pStyle w:val="ListParagraph"/>
+        <w:numPr>
+          <w:ilvl w:val="2"/>
+          <w:numId w:val="13"/>
+        </w:numPr>
+        <w:rPr>
+          <w:rFonts w:ascii="Arial" w:eastAsia="Arial" w:hAnsi="Arial" w:cs="Arial"/>
+          <w:color w:val="000000" w:themeColor="text1"/>
+          <w:sz w:val="22"/>
+          <w:szCs w:val="22"/>
+        </w:rPr>
+      </w:pPr>
+      <w:r>
+        <w:rPr>
+          <w:rFonts w:ascii="Arial" w:eastAsia="Arial" w:hAnsi="Arial" w:cs="Arial"/>
+          <w:color w:val="000000" w:themeColor="text1"/>
+          <w:sz w:val="22"/>
+          <w:szCs w:val="22"/>
+        </w:rPr>
+        <w:t>Google's 8 Hour AI Essentials Course In 15 Minutes by Tina Huang</w:t>
+      </w:r>
+    </w:p>
+    <w:p>
+      <w:pPr>
+        <w:pStyle w:val="ListParagraph"/>
+        <w:numPr>
+          <w:ilvl w:val="3"/>
+          <w:numId w:val="13"/>
+        </w:numPr>
+        <w:rPr>
+          <w:rFonts w:ascii="Arial" w:eastAsia="Arial" w:hAnsi="Arial" w:cs="Arial"/>
+          <w:color w:val="000000" w:themeColor="text1"/>
+          <w:sz w:val="22"/>
+          <w:szCs w:val="22"/>
+          <w:u w:val="single"/>
+        </w:rPr>
+      </w:pPr>
+      <w:hyperlink r:id="rId14" w:history="1">
+        <w:r>
+          <w:rPr>
+            <w:rStyle w:val="Hyperlink"/>
+            <w:rFonts w:ascii="Arial" w:eastAsia="Arial" w:hAnsi="Arial" w:cs="Arial"/>
+            <w:sz w:val="22"/>
+            <w:szCs w:val="22"/>
+          </w:rPr>
+          <w:t>https://www.youtube.com/watch?v=0Kr1eh1wwb8</w:t>
+        </w:r>
+      </w:hyperlink>
+    </w:p>
+    <w:p>
+      <w:pPr>
+        <w:pStyle w:val="ListParagraph"/>
+        <w:numPr>
+          <w:ilvl w:val="3"/>
+          <w:numId w:val="13"/>
+        </w:numPr>
+        <w:rPr>
+          <w:rFonts w:ascii="Arial" w:eastAsia="Arial" w:hAnsi="Arial" w:cs="Arial"/>
+          <w:color w:val="000000" w:themeColor="text1"/>
+          <w:sz w:val="22"/>
+          <w:szCs w:val="22"/>
+        </w:rPr>
+      </w:pPr>
+      <w:r>
+        <w:rPr>
+          <w:rFonts w:ascii="Arial" w:eastAsia="Arial" w:hAnsi="Arial" w:cs="Arial"/>
+          <w:color w:val="000000" w:themeColor="text1"/>
+          <w:sz w:val="22"/>
+          <w:szCs w:val="22"/>
+        </w:rPr>
+        <w:t>September 4, 2025</w:t>
+      </w:r>
+    </w:p>
+    <w:p>
+      <w:pPr>
+        <w:pStyle w:val="ListParagraph"/>
+        <w:numPr>
+          <w:ilvl w:val="2"/>
+          <w:numId w:val="13"/>
+        </w:numPr>
+        <w:rPr>
+          <w:rFonts w:ascii="Arial" w:eastAsia="Arial" w:hAnsi="Arial" w:cs="Arial"/>
+          <w:color w:val="000000" w:themeColor="text1"/>
+          <w:sz w:val="22"/>
+          <w:szCs w:val="22"/>
+          <w:u w:val="single"/>
+        </w:rPr>
+      </w:pPr>
+      <w:r>
+        <w:rPr>
+          <w:rFonts w:ascii="Arial" w:hAnsi="Arial" w:cs="Arial"/>
+          <w:color w:val="0F0F0F"/>
+          <w:kern w:val="36"/>
+          <w:sz w:val="22"/>
+          <w:szCs w:val="22"/>
+        </w:rPr>
+        <w:lastRenderedPageBreak/>
+        <w:t>Prompt Engineering Tutorial – Master ChatGPT and LLM Response</w:t>
+      </w:r>
+      <w:r>
+        <w:rPr>
+          <w:rFonts w:ascii="Arial" w:hAnsi="Arial" w:cs="Arial"/>
+          <w:color w:val="0F0F0F"/>
+          <w:kern w:val="36"/>
+          <w:sz w:val="22"/>
+          <w:szCs w:val="22"/>
+        </w:rPr>
+        <w:t>s by freeCodeCamp.org:</w:t>
+      </w:r>
+    </w:p>
+    <w:p>
+      <w:pPr>
+        <w:pStyle w:val="ListParagraph"/>
+        <w:numPr>
+          <w:ilvl w:val="3"/>
+          <w:numId w:val="13"/>
+        </w:numPr>
+        <w:rPr>
+          <w:rFonts w:ascii="Arial" w:eastAsia="Arial" w:hAnsi="Arial" w:cs="Arial"/>
+          <w:color w:val="000000" w:themeColor="text1"/>
+          <w:sz w:val="22"/>
+          <w:szCs w:val="22"/>
+          <w:u w:val="single"/>
+        </w:rPr>
+      </w:pPr>
+      <w:r>
+        <w:rPr>
+          <w:rFonts w:ascii="Arial" w:hAnsi="Arial" w:cs="Arial"/>
+          <w:color w:val="0F0F0F"/>
+          <w:kern w:val="36"/>
+          <w:sz w:val="22"/>
+          <w:szCs w:val="22"/>
+        </w:rPr>
+        <w:t xml:space="preserve"> </w:t>
+      </w:r>
+      <w:r>
+        <w:rPr>
+          <w:rFonts w:ascii="Arial" w:eastAsia="Arial" w:hAnsi="Arial" w:cs="Arial"/>
+          <w:b/>
+          <w:bCs/>
+          <w:color w:val="000000" w:themeColor="text1"/>
+          <w:sz w:val="22"/>
+          <w:szCs w:val="22"/>
+          <w:u w:val="single"/>
+        </w:rPr>
+        <w:fldChar w:fldCharType="begin"/>
+      </w:r>
+      <w:r>
+        <w:rPr>
+          <w:rFonts w:ascii="Arial" w:eastAsia="Arial" w:hAnsi="Arial" w:cs="Arial"/>
+          <w:b/>
+          <w:bCs/>
+          <w:color w:val="000000" w:themeColor="text1"/>
+          <w:sz w:val="22"/>
+          <w:szCs w:val="22"/>
+          <w:u w:val="single"/>
+        </w:rPr>
+        <w:instrText>HYPERLINK "https://youtu.be/_ZvnD73m40o?si=QkztMa63rgfy__IE"</w:instrText>
+      </w:r>
+      <w:r>
+        <w:rPr>
+          <w:rFonts w:ascii="Arial" w:eastAsia="Arial" w:hAnsi="Arial" w:cs="Arial"/>
+          <w:b/>
+          <w:bCs/>
+          <w:color w:val="000000" w:themeColor="text1"/>
+          <w:sz w:val="22"/>
+          <w:szCs w:val="22"/>
+          <w:u w:val="single"/>
+        </w:rPr>
+        <w:fldChar w:fldCharType="separate"/>
+      </w:r>
+      <w:r>
+        <w:rPr>
+          <w:rStyle w:val="Hyperlink"/>
+          <w:rFonts w:ascii="Arial" w:eastAsia="Arial" w:hAnsi="Arial" w:cs="Arial"/>
+          <w:b/>
+          <w:bCs/>
+          <w:sz w:val="22"/>
+          <w:szCs w:val="22"/>
+        </w:rPr>
+        <w:t>https://youtu.be/_ZvnD73m40o?si=QkztMa63rgfy__IE</w:t>
+      </w:r>
+      <w:r>
+        <w:rPr>
+          <w:rFonts w:ascii="Arial" w:eastAsia="Arial" w:hAnsi="Arial" w:cs="Arial"/>
+          <w:b/>
+          <w:bCs/>
+          <w:color w:val="000000" w:themeColor="text1"/>
+          <w:sz w:val="22"/>
+          <w:szCs w:val="22"/>
+          <w:u w:val="single"/>
+        </w:rPr>
+        <w:fldChar w:fldCharType="end"/>
+      </w:r>
+    </w:p>
+    <w:p>
+      <w:pPr>
+        <w:pStyle w:val="ListParagraph"/>
+        <w:numPr>
+          <w:ilvl w:val="3"/>
+          <w:numId w:val="13"/>
+        </w:numPr>
+        <w:rPr>
+          <w:rFonts w:ascii="Arial" w:eastAsia="Arial" w:hAnsi="Arial" w:cs="Arial"/>
+          <w:color w:val="000000" w:themeColor="text1"/>
+          <w:sz w:val="22"/>
+          <w:szCs w:val="22"/>
+          <w:u w:val="single"/>
+        </w:rPr>
+      </w:pPr>
+      <w:r>
+        <w:rPr>
+          <w:rFonts w:ascii="Arial" w:hAnsi="Arial" w:cs="Arial"/>
+          <w:color w:val="0F0F0F"/>
+          <w:kern w:val="36"/>
+          <w:sz w:val="22"/>
+          <w:szCs w:val="22"/>
+        </w:rPr>
+        <w:t>September 7, 2025</w:t>
+      </w:r>
+    </w:p>
+    <w:p>
+      <w:pPr>
+        <w:pStyle w:val="ListParagraph"/>
+        <w:numPr>
+          <w:ilvl w:val="2"/>
+          <w:numId w:val="13"/>
+        </w:numPr>
+        <w:outlineLvl w:val="0"/>
+        <w:rPr>
+          <w:rFonts w:ascii="Arial" w:hAnsi="Arial" w:cs="Arial"/>
+          <w:color w:val="0F0F0F"/>
+          <w:kern w:val="36"/>
+          <w:sz w:val="22"/>
+          <w:szCs w:val="22"/>
+        </w:rPr>
+      </w:pPr>
+      <w:r>
+        <w:rPr>
+          <w:rFonts w:ascii="Arial" w:hAnsi="Arial" w:cs="Arial"/>
+          <w:color w:val="0F0F0F"/>
+          <w:kern w:val="36"/>
+          <w:sz w:val="22"/>
+          <w:szCs w:val="22"/>
+        </w:rPr>
+        <w:t>Master Prompt Engineering for Beginners! (7 Essential Tips)</w:t>
+      </w:r>
+    </w:p>
+    <w:p>
+      <w:pPr>
+        <w:pStyle w:val="ListParagraph"/>
+        <w:numPr>
+          <w:ilvl w:val="3"/>
+          <w:numId w:val="13"/>
+        </w:numPr>
+        <w:outlineLvl w:val="0"/>
+        <w:rPr>
+          <w:rFonts w:ascii="Arial" w:hAnsi="Arial" w:cs="Arial"/>
+          <w:color w:val="0F0F0F"/>
+          <w:kern w:val="36"/>
+          <w:sz w:val="22"/>
+          <w:szCs w:val="22"/>
+        </w:rPr>
+      </w:pPr>
+      <w:hyperlink r:id="rId15" w:history="1">
+        <w:r>
+          <w:rPr>
+            <w:rStyle w:val="Hyperlink"/>
+            <w:rFonts w:ascii="Arial" w:hAnsi="Arial" w:cs="Arial"/>
+            <w:kern w:val="36"/>
+            <w:sz w:val="22"/>
+            <w:szCs w:val="22"/>
+          </w:rPr>
+          <w:t>https://www.youtube.com/watch?v=qJ8f90aU8qw</w:t>
+        </w:r>
+      </w:hyperlink>
+      <w:r>
+        <w:rPr>
+          <w:rFonts w:ascii="Arial" w:hAnsi="Arial" w:cs="Arial"/>
+          <w:color w:val="0F0F0F"/>
+          <w:kern w:val="36"/>
+          <w:sz w:val="22"/>
+          <w:szCs w:val="22"/>
+        </w:rPr>
+        <w:t xml:space="preserve"> by AI Foundations</w:t>
+      </w:r>
+    </w:p>
+    <w:p>
+      <w:pPr>
+        <w:pStyle w:val="ListParagraph"/>
+        <w:numPr>
+          <w:ilvl w:val="3"/>
+          <w:numId w:val="13"/>
+        </w:numPr>
+        <w:outlineLvl w:val="0"/>
+        <w:rPr>
+          <w:rFonts w:ascii="Arial" w:hAnsi="Arial" w:cs="Arial"/>
+          <w:color w:val="0F0F0F"/>
+          <w:kern w:val="36"/>
+          <w:sz w:val="22"/>
+          <w:szCs w:val="22"/>
+        </w:rPr>
+      </w:pPr>
+      <w:r>
+        <w:rPr>
+          <w:rFonts w:ascii="Arial" w:hAnsi="Arial" w:cs="Arial"/>
+          <w:color w:val="0F0F0F"/>
+          <w:kern w:val="36"/>
+          <w:sz w:val="22"/>
+          <w:szCs w:val="22"/>
+        </w:rPr>
+        <w:t>September 7, 2025</w:t>
+      </w:r>
+    </w:p>
+    <w:p>
+      <w:pPr>
+        <w:outlineLvl w:val="0"/>
+        <w:rPr>
+          <w:rFonts w:ascii="Arial" w:eastAsia="Times New Roman" w:hAnsi="Arial" w:cs="Arial"/>
+          <w:color w:val="0F0F0F"/>
+          <w:kern w:val="36"/>
+          <w:sz w:val="22"/>
+          <w:szCs w:val="22"/>
+        </w:rPr>
+      </w:pPr>
+    </w:p>
     <w:sectPr>
       <w:pgSz w:w="12240" w:h="15840"/>
       <w:pgMar w:top="1440" w:right="1440" w:bottom="1440" w:left="1440" w:header="720" w:footer="720" w:gutter="0"/>
@@ -961,6 +1530,56 @@
 </w:document>
 </file>
 
+<file path=word/endnotes.xml><?xml version="1.0" encoding="utf-8"?>
+<w:endnotes xmlns:wpc="http://schemas.microsoft.com/office/word/2010/wordprocessingCanvas" xmlns:cx="http://schemas.microsoft.com/office/drawing/2014/chartex" xmlns:cx1="http://schemas.microsoft.com/office/drawing/2015/9/8/chartex" xmlns:cx2="http://schemas.microsoft.com/office/drawing/2015/10/21/chartex" xmlns:cx3="http://schemas.microsoft.com/office/drawing/2016/5/9/chartex" xmlns:cx4="http://schemas.microsoft.com/office/drawing/2016/5/10/chartex" xmlns:cx5="http://schemas.microsoft.com/office/drawing/2016/5/11/chartex" xmlns:cx6="http://schemas.microsoft.com/office/drawing/2016/5/12/chartex" xmlns:cx7="http://schemas.microsoft.com/office/drawing/2016/5/13/chartex" xmlns:cx8="http://schemas.microsoft.com/office/drawing/2016/5/14/chartex" xmlns:mc="http://schemas.openxmlformats.org/markup-compatibility/2006" xmlns:aink="http://schemas.microsoft.com/office/drawing/2016/ink" xmlns:am3d="http://schemas.microsoft.com/office/drawing/2017/model3d" xmlns:o="urn:schemas-microsoft-com:office:office" xmlns:oel="http://schemas.microsoft.com/office/2019/extlst" xmlns:r="http://schemas.openxmlformats.org/officeDocument/2006/relationships" xmlns:m="http://schemas.openxmlformats.org/officeDocument/2006/math" xmlns:v="urn:schemas-microsoft-com:vml" xmlns:wp14="http://schemas.microsoft.com/office/word/2010/wordprocessingDrawing" xmlns:wp="http://schemas.openxmlformats.org/drawingml/2006/wordprocessingDrawing" xmlns:w10="urn:schemas-microsoft-com:office:word" xmlns:w="http://schemas.openxmlformats.org/wordprocessingml/2006/main" xmlns:w14="http://schemas.microsoft.com/office/word/2010/wordml" xmlns:w15="http://schemas.microsoft.com/office/word/2012/wordml" xmlns:w16cex="http://schemas.microsoft.com/office/word/2018/wordml/cex" xmlns:w16cid="http://schemas.microsoft.com/office/word/2016/wordml/cid" xmlns:w16="http://schemas.microsoft.com/office/word/2018/wordml" xmlns:w16du="http://schemas.microsoft.com/office/word/2023/wordml/word16du" xmlns:w16sdtdh="http://schemas.microsoft.com/office/word/2020/wordml/sdtdatahash" xmlns:w16sdtfl="http://schemas.microsoft.com/office/word/2024/wordml/sdtformatlock" xmlns:w16se="http://schemas.microsoft.com/office/word/2015/wordml/symex" xmlns:wpg="http://schemas.microsoft.com/office/word/2010/wordprocessingGroup" xmlns:wpi="http://schemas.microsoft.com/office/word/2010/wordprocessingInk" xmlns:wne="http://schemas.microsoft.com/office/word/2006/wordml" xmlns:wps="http://schemas.microsoft.com/office/word/2010/wordprocessingShape" mc:Ignorable="w14 w15 w16se w16cid w16 w16cex w16sdtdh w16sdtfl w16du wp14">
+  <w:endnote w:type="separator" w:id="-1">
+    <w:p>
+      <w:pPr>
+        <w:spacing w:after="0" w:line="240" w:lineRule="auto"/>
+      </w:pPr>
+      <w:r>
+        <w:separator/>
+      </w:r>
+    </w:p>
+  </w:endnote>
+  <w:endnote w:type="continuationSeparator" w:id="0">
+    <w:p>
+      <w:pPr>
+        <w:spacing w:after="0" w:line="240" w:lineRule="auto"/>
+      </w:pPr>
+      <w:r>
+        <w:continuationSeparator/>
+      </w:r>
+    </w:p>
+  </w:endnote>
+</w:endnotes>
+</file>
+
+<file path=word/footnotes.xml><?xml version="1.0" encoding="utf-8"?>
+<w:footnotes xmlns:wpc="http://schemas.microsoft.com/office/word/2010/wordprocessingCanvas" xmlns:cx="http://schemas.microsoft.com/office/drawing/2014/chartex" xmlns:cx1="http://schemas.microsoft.com/office/drawing/2015/9/8/chartex" xmlns:cx2="http://schemas.microsoft.com/office/drawing/2015/10/21/chartex" xmlns:cx3="http://schemas.microsoft.com/office/drawing/2016/5/9/chartex" xmlns:cx4="http://schemas.microsoft.com/office/drawing/2016/5/10/chartex" xmlns:cx5="http://schemas.microsoft.com/office/drawing/2016/5/11/chartex" xmlns:cx6="http://schemas.microsoft.com/office/drawing/2016/5/12/chartex" xmlns:cx7="http://schemas.microsoft.com/office/drawing/2016/5/13/chartex" xmlns:cx8="http://schemas.microsoft.com/office/drawing/2016/5/14/chartex" xmlns:mc="http://schemas.openxmlformats.org/markup-compatibility/2006" xmlns:aink="http://schemas.microsoft.com/office/drawing/2016/ink" xmlns:am3d="http://schemas.microsoft.com/office/drawing/2017/model3d" xmlns:o="urn:schemas-microsoft-com:office:office" xmlns:oel="http://schemas.microsoft.com/office/2019/extlst" xmlns:r="http://schemas.openxmlformats.org/officeDocument/2006/relationships" xmlns:m="http://schemas.openxmlformats.org/officeDocument/2006/math" xmlns:v="urn:schemas-microsoft-com:vml" xmlns:wp14="http://schemas.microsoft.com/office/word/2010/wordprocessingDrawing" xmlns:wp="http://schemas.openxmlformats.org/drawingml/2006/wordprocessingDrawing" xmlns:w10="urn:schemas-microsoft-com:office:word" xmlns:w="http://schemas.openxmlformats.org/wordprocessingml/2006/main" xmlns:w14="http://schemas.microsoft.com/office/word/2010/wordml" xmlns:w15="http://schemas.microsoft.com/office/word/2012/wordml" xmlns:w16cex="http://schemas.microsoft.com/office/word/2018/wordml/cex" xmlns:w16cid="http://schemas.microsoft.com/office/word/2016/wordml/cid" xmlns:w16="http://schemas.microsoft.com/office/word/2018/wordml" xmlns:w16du="http://schemas.microsoft.com/office/word/2023/wordml/word16du" xmlns:w16sdtdh="http://schemas.microsoft.com/office/word/2020/wordml/sdtdatahash" xmlns:w16sdtfl="http://schemas.microsoft.com/office/word/2024/wordml/sdtformatlock" xmlns:w16se="http://schemas.microsoft.com/office/word/2015/wordml/symex" xmlns:wpg="http://schemas.microsoft.com/office/word/2010/wordprocessingGroup" xmlns:wpi="http://schemas.microsoft.com/office/word/2010/wordprocessingInk" xmlns:wne="http://schemas.microsoft.com/office/word/2006/wordml" xmlns:wps="http://schemas.microsoft.com/office/word/2010/wordprocessingShape" mc:Ignorable="w14 w15 w16se w16cid w16 w16cex w16sdtdh w16sdtfl w16du wp14">
+  <w:footnote w:type="separator" w:id="-1">
+    <w:p>
+      <w:pPr>
+        <w:spacing w:after="0" w:line="240" w:lineRule="auto"/>
+      </w:pPr>
+      <w:r>
+        <w:separator/>
+      </w:r>
+    </w:p>
+  </w:footnote>
+  <w:footnote w:type="continuationSeparator" w:id="0">
+    <w:p>
+      <w:pPr>
+        <w:spacing w:after="0" w:line="240" w:lineRule="auto"/>
+      </w:pPr>
+      <w:r>
+        <w:continuationSeparator/>
+      </w:r>
+    </w:p>
+  </w:footnote>
+</w:footnotes>
+</file>
+
 <file path=word/numbering.xml><?xml version="1.0" encoding="utf-8"?>
 <w:numbering xmlns:wpc="http://schemas.microsoft.com/office/word/2010/wordprocessingCanvas" xmlns:cx="http://schemas.microsoft.com/office/drawing/2014/chartex" xmlns:cx1="http://schemas.microsoft.com/office/drawing/2015/9/8/chartex" xmlns:cx2="http://schemas.microsoft.com/office/drawing/2015/10/21/chartex" xmlns:cx3="http://schemas.microsoft.com/office/drawing/2016/5/9/chartex" xmlns:cx4="http://schemas.microsoft.com/office/drawing/2016/5/10/chartex" xmlns:cx5="http://schemas.microsoft.com/office/drawing/2016/5/11/chartex" xmlns:cx6="http://schemas.microsoft.com/office/drawing/2016/5/12/chartex" xmlns:cx7="http://schemas.microsoft.com/office/drawing/2016/5/13/chartex" xmlns:cx8="http://schemas.microsoft.com/office/drawing/2016/5/14/chartex" xmlns:mc="http://schemas.openxmlformats.org/markup-compatibility/2006" xmlns:aink="http://schemas.microsoft.com/office/drawing/2016/ink" xmlns:am3d="http://schemas.microsoft.com/office/drawing/2017/model3d" xmlns:o="urn:schemas-microsoft-com:office:office" xmlns:oel="http://schemas.microsoft.com/office/2019/extlst" xmlns:r="http://schemas.openxmlformats.org/officeDocument/2006/relationships" xmlns:m="http://schemas.openxmlformats.org/officeDocument/2006/math" xmlns:v="urn:schemas-microsoft-com:vml" xmlns:wp14="http://schemas.microsoft.com/office/word/2010/wordprocessingDrawing" xmlns:wp="http://schemas.openxmlformats.org/drawingml/2006/wordprocessingDrawing" xmlns:w10="urn:schemas-microsoft-com:office:word" xmlns:w="http://schemas.openxmlformats.org/wordprocessingml/2006/main" xmlns:w14="http://schemas.microsoft.com/office/word/2010/wordml" xmlns:w15="http://schemas.microsoft.com/office/word/2012/wordml" xmlns:w16cex="http://schemas.microsoft.com/office/word/2018/wordml/cex" xmlns:w16cid="http://schemas.microsoft.com/office/word/2016/wordml/cid" xmlns:w16="http://schemas.microsoft.com/office/word/2018/wordml" xmlns:w16du="http://schemas.microsoft.com/office/word/2023/wordml/word16du" xmlns:w16sdtdh="http://schemas.microsoft.com/office/word/2020/wordml/sdtdatahash" xmlns:w16sdtfl="http://schemas.microsoft.com/office/word/2024/wordml/sdtformatlock" xmlns:w16se="http://schemas.microsoft.com/office/word/2015/wordml/symex" xmlns:wpg="http://schemas.microsoft.com/office/word/2010/wordprocessingGroup" xmlns:wpi="http://schemas.microsoft.com/office/word/2010/wordprocessingInk" xmlns:wne="http://schemas.microsoft.com/office/word/2006/wordml" xmlns:wps="http://schemas.microsoft.com/office/word/2010/wordprocessingShape" mc:Ignorable="w14 w15 w16se w16cid w16 w16cex w16sdtdh w16sdtfl w16du wp14">
   <w:abstractNum w:abstractNumId="0" w15:restartNumberingAfterBreak="0">
@@ -1411,6 +2030,119 @@
     </w:lvl>
   </w:abstractNum>
   <w:abstractNum w:abstractNumId="3" w15:restartNumberingAfterBreak="0">
+    <w:nsid w:val="2A540D6C"/>
+    <w:multiLevelType w:val="hybridMultilevel"/>
+    <w:tmpl w:val="16E48F76"/>
+    <w:lvl w:ilvl="0" w:tplc="04090001">
+      <w:start w:val="1"/>
+      <w:numFmt w:val="bullet"/>
+      <w:lvlText w:val=""/>
+      <w:lvlJc w:val="left"/>
+      <w:pPr>
+        <w:ind w:left="1440" w:hanging="360"/>
+      </w:pPr>
+      <w:rPr>
+        <w:rFonts w:ascii="Symbol" w:hAnsi="Symbol" w:hint="default"/>
+      </w:rPr>
+    </w:lvl>
+    <w:lvl w:ilvl="1" w:tplc="04090003">
+      <w:start w:val="1"/>
+      <w:numFmt w:val="bullet"/>
+      <w:lvlText w:val="o"/>
+      <w:lvlJc w:val="left"/>
+      <w:pPr>
+        <w:ind w:left="2160" w:hanging="360"/>
+      </w:pPr>
+      <w:rPr>
+        <w:rFonts w:ascii="Courier New" w:hAnsi="Courier New" w:cs="Courier New" w:hint="default"/>
+      </w:rPr>
+    </w:lvl>
+    <w:lvl w:ilvl="2" w:tplc="04090005">
+      <w:start w:val="1"/>
+      <w:numFmt w:val="bullet"/>
+      <w:lvlText w:val=""/>
+      <w:lvlJc w:val="left"/>
+      <w:pPr>
+        <w:ind w:left="2880" w:hanging="360"/>
+      </w:pPr>
+      <w:rPr>
+        <w:rFonts w:ascii="Wingdings" w:hAnsi="Wingdings" w:hint="default"/>
+      </w:rPr>
+    </w:lvl>
+    <w:lvl w:ilvl="3" w:tplc="04090001">
+      <w:start w:val="1"/>
+      <w:numFmt w:val="bullet"/>
+      <w:lvlText w:val=""/>
+      <w:lvlJc w:val="left"/>
+      <w:pPr>
+        <w:ind w:left="3600" w:hanging="360"/>
+      </w:pPr>
+      <w:rPr>
+        <w:rFonts w:ascii="Symbol" w:hAnsi="Symbol" w:hint="default"/>
+      </w:rPr>
+    </w:lvl>
+    <w:lvl w:ilvl="4" w:tplc="04090003">
+      <w:start w:val="1"/>
+      <w:numFmt w:val="bullet"/>
+      <w:lvlText w:val="o"/>
+      <w:lvlJc w:val="left"/>
+      <w:pPr>
+        <w:ind w:left="4320" w:hanging="360"/>
+      </w:pPr>
+      <w:rPr>
+        <w:rFonts w:ascii="Courier New" w:hAnsi="Courier New" w:cs="Courier New" w:hint="default"/>
+      </w:rPr>
+    </w:lvl>
+    <w:lvl w:ilvl="5" w:tplc="04090005">
+      <w:start w:val="1"/>
+      <w:numFmt w:val="bullet"/>
+      <w:lvlText w:val=""/>
+      <w:lvlJc w:val="left"/>
+      <w:pPr>
+        <w:ind w:left="5040" w:hanging="360"/>
+      </w:pPr>
+      <w:rPr>
+        <w:rFonts w:ascii="Wingdings" w:hAnsi="Wingdings" w:hint="default"/>
+      </w:rPr>
+    </w:lvl>
+    <w:lvl w:ilvl="6" w:tplc="04090001" w:tentative="1">
+      <w:start w:val="1"/>
+      <w:numFmt w:val="bullet"/>
+      <w:lvlText w:val=""/>
+      <w:lvlJc w:val="left"/>
+      <w:pPr>
+        <w:ind w:left="5760" w:hanging="360"/>
+      </w:pPr>
+      <w:rPr>
+        <w:rFonts w:ascii="Symbol" w:hAnsi="Symbol" w:hint="default"/>
+      </w:rPr>
+    </w:lvl>
+    <w:lvl w:ilvl="7" w:tplc="04090003" w:tentative="1">
+      <w:start w:val="1"/>
+      <w:numFmt w:val="bullet"/>
+      <w:lvlText w:val="o"/>
+      <w:lvlJc w:val="left"/>
+      <w:pPr>
+        <w:ind w:left="6480" w:hanging="360"/>
+      </w:pPr>
+      <w:rPr>
+        <w:rFonts w:ascii="Courier New" w:hAnsi="Courier New" w:cs="Courier New" w:hint="default"/>
+      </w:rPr>
+    </w:lvl>
+    <w:lvl w:ilvl="8" w:tplc="04090005" w:tentative="1">
+      <w:start w:val="1"/>
+      <w:numFmt w:val="bullet"/>
+      <w:lvlText w:val=""/>
+      <w:lvlJc w:val="left"/>
+      <w:pPr>
+        <w:ind w:left="7200" w:hanging="360"/>
+      </w:pPr>
+      <w:rPr>
+        <w:rFonts w:ascii="Wingdings" w:hAnsi="Wingdings" w:hint="default"/>
+      </w:rPr>
+    </w:lvl>
+  </w:abstractNum>
+  <w:abstractNum w:abstractNumId="4" w15:restartNumberingAfterBreak="0">
     <w:nsid w:val="2E924266"/>
     <w:multiLevelType w:val="multilevel"/>
     <w:tmpl w:val="21BEB96C"/>
@@ -1559,7 +2291,7 @@
       </w:rPr>
     </w:lvl>
   </w:abstractNum>
-  <w:abstractNum w:abstractNumId="4" w15:restartNumberingAfterBreak="0">
+  <w:abstractNum w:abstractNumId="5" w15:restartNumberingAfterBreak="0">
     <w:nsid w:val="34265A65"/>
     <w:multiLevelType w:val="hybridMultilevel"/>
     <w:tmpl w:val="4EB28F36"/>
@@ -1672,7 +2404,7 @@
       </w:rPr>
     </w:lvl>
   </w:abstractNum>
-  <w:abstractNum w:abstractNumId="5" w15:restartNumberingAfterBreak="0">
+  <w:abstractNum w:abstractNumId="6" w15:restartNumberingAfterBreak="0">
     <w:nsid w:val="43E3248D"/>
     <w:multiLevelType w:val="hybridMultilevel"/>
     <w:tmpl w:val="D2686378"/>
@@ -1785,7 +2517,7 @@
       </w:rPr>
     </w:lvl>
   </w:abstractNum>
-  <w:abstractNum w:abstractNumId="6" w15:restartNumberingAfterBreak="0">
+  <w:abstractNum w:abstractNumId="7" w15:restartNumberingAfterBreak="0">
     <w:nsid w:val="581573B5"/>
     <w:multiLevelType w:val="hybridMultilevel"/>
     <w:tmpl w:val="4AECB874"/>
@@ -1898,7 +2630,7 @@
       </w:rPr>
     </w:lvl>
   </w:abstractNum>
-  <w:abstractNum w:abstractNumId="7" w15:restartNumberingAfterBreak="0">
+  <w:abstractNum w:abstractNumId="8" w15:restartNumberingAfterBreak="0">
     <w:nsid w:val="5A4E3B07"/>
     <w:multiLevelType w:val="multilevel"/>
     <w:tmpl w:val="831060F0"/>
@@ -2047,7 +2779,7 @@
       </w:rPr>
     </w:lvl>
   </w:abstractNum>
-  <w:abstractNum w:abstractNumId="8" w15:restartNumberingAfterBreak="0">
+  <w:abstractNum w:abstractNumId="9" w15:restartNumberingAfterBreak="0">
     <w:nsid w:val="668304FD"/>
     <w:multiLevelType w:val="hybridMultilevel"/>
     <w:tmpl w:val="6DA26A42"/>
@@ -2160,7 +2892,7 @@
       </w:rPr>
     </w:lvl>
   </w:abstractNum>
-  <w:abstractNum w:abstractNumId="9" w15:restartNumberingAfterBreak="0">
+  <w:abstractNum w:abstractNumId="10" w15:restartNumberingAfterBreak="0">
     <w:nsid w:val="71BE4E5F"/>
     <w:multiLevelType w:val="hybridMultilevel"/>
     <w:tmpl w:val="F7145DAA"/>
@@ -2273,7 +3005,7 @@
       </w:rPr>
     </w:lvl>
   </w:abstractNum>
-  <w:abstractNum w:abstractNumId="10" w15:restartNumberingAfterBreak="0">
+  <w:abstractNum w:abstractNumId="11" w15:restartNumberingAfterBreak="0">
     <w:nsid w:val="77984E73"/>
     <w:multiLevelType w:val="hybridMultilevel"/>
     <w:tmpl w:val="ADAAEDE2"/>
@@ -2386,7 +3118,7 @@
       </w:rPr>
     </w:lvl>
   </w:abstractNum>
-  <w:abstractNum w:abstractNumId="11" w15:restartNumberingAfterBreak="0">
+  <w:abstractNum w:abstractNumId="12" w15:restartNumberingAfterBreak="0">
     <w:nsid w:val="7A0607BD"/>
     <w:multiLevelType w:val="hybridMultilevel"/>
     <w:tmpl w:val="F83CAC36"/>
@@ -2503,10 +3235,10 @@
     <w:abstractNumId w:val="0"/>
   </w:num>
   <w:num w:numId="2" w16cid:durableId="72166043">
-    <w:abstractNumId w:val="3"/>
+    <w:abstractNumId w:val="4"/>
   </w:num>
   <w:num w:numId="3" w16cid:durableId="1422799654">
-    <w:abstractNumId w:val="7"/>
+    <w:abstractNumId w:val="8"/>
   </w:num>
   <w:num w:numId="4" w16cid:durableId="2071341396">
     <w:abstractNumId w:val="2"/>
@@ -2515,25 +3247,28 @@
     <w:abstractNumId w:val="1"/>
   </w:num>
   <w:num w:numId="6" w16cid:durableId="1762098056">
-    <w:abstractNumId w:val="8"/>
+    <w:abstractNumId w:val="9"/>
   </w:num>
   <w:num w:numId="7" w16cid:durableId="1066298593">
-    <w:abstractNumId w:val="4"/>
+    <w:abstractNumId w:val="5"/>
   </w:num>
   <w:num w:numId="8" w16cid:durableId="1860508960">
+    <w:abstractNumId w:val="12"/>
+  </w:num>
+  <w:num w:numId="9" w16cid:durableId="341787031">
+    <w:abstractNumId w:val="10"/>
+  </w:num>
+  <w:num w:numId="10" w16cid:durableId="2062944421">
+    <w:abstractNumId w:val="7"/>
+  </w:num>
+  <w:num w:numId="11" w16cid:durableId="165479827">
     <w:abstractNumId w:val="11"/>
   </w:num>
-  <w:num w:numId="9" w16cid:durableId="341787031">
-    <w:abstractNumId w:val="9"/>
-  </w:num>
-  <w:num w:numId="10" w16cid:durableId="2062944421">
+  <w:num w:numId="12" w16cid:durableId="1545602056">
     <w:abstractNumId w:val="6"/>
   </w:num>
-  <w:num w:numId="11" w16cid:durableId="165479827">
-    <w:abstractNumId w:val="10"/>
-  </w:num>
-  <w:num w:numId="12" w16cid:durableId="1545602056">
-    <w:abstractNumId w:val="5"/>
+  <w:num w:numId="13" w16cid:durableId="1701013051">
+    <w:abstractNumId w:val="3"/>
   </w:num>
 </w:numbering>
 </file>
@@ -3450,6 +4185,50 @@
       <w:u w:val="single"/>
     </w:rPr>
   </w:style>
+  <w:style w:type="paragraph" w:styleId="Header">
+    <w:name w:val="header"/>
+    <w:basedOn w:val="Normal"/>
+    <w:link w:val="HeaderChar"/>
+    <w:uiPriority w:val="99"/>
+    <w:unhideWhenUsed/>
+    <w:rsid w:val="007A6BC7"/>
+    <w:pPr>
+      <w:tabs>
+        <w:tab w:val="center" w:pos="4680"/>
+        <w:tab w:val="right" w:pos="9360"/>
+      </w:tabs>
+      <w:spacing w:after="0" w:line="240" w:lineRule="auto"/>
+    </w:pPr>
+  </w:style>
+  <w:style w:type="character" w:customStyle="1" w:styleId="HeaderChar">
+    <w:name w:val="Header Char"/>
+    <w:basedOn w:val="DefaultParagraphFont"/>
+    <w:link w:val="Header"/>
+    <w:uiPriority w:val="99"/>
+    <w:rsid w:val="007A6BC7"/>
+  </w:style>
+  <w:style w:type="paragraph" w:styleId="Footer">
+    <w:name w:val="footer"/>
+    <w:basedOn w:val="Normal"/>
+    <w:link w:val="FooterChar"/>
+    <w:uiPriority w:val="99"/>
+    <w:unhideWhenUsed/>
+    <w:rsid w:val="007A6BC7"/>
+    <w:pPr>
+      <w:tabs>
+        <w:tab w:val="center" w:pos="4680"/>
+        <w:tab w:val="right" w:pos="9360"/>
+      </w:tabs>
+      <w:spacing w:after="0" w:line="240" w:lineRule="auto"/>
+    </w:pPr>
+  </w:style>
+  <w:style w:type="character" w:customStyle="1" w:styleId="FooterChar">
+    <w:name w:val="Footer Char"/>
+    <w:basedOn w:val="DefaultParagraphFont"/>
+    <w:link w:val="Footer"/>
+    <w:uiPriority w:val="99"/>
+    <w:rsid w:val="007A6BC7"/>
+  </w:style>
 </w:styles>
 </file>
 

</xml_diff>

<commit_message>
Added additonal vidoe to resource list
</commit_message>
<xml_diff>
--- a/GenAI_UX_PerryGrant.docx
+++ b/GenAI_UX_PerryGrant.docx
@@ -1510,6 +1510,106 @@
     </w:p>
     <w:p>
       <w:pPr>
+        <w:pStyle w:val="Heading1"/>
+        <w:numPr>
+          <w:ilvl w:val="2"/>
+          <w:numId w:val="13"/>
+        </w:numPr>
+        <w:spacing w:before="0" w:after="0"/>
+        <w:rPr>
+          <w:rFonts w:ascii="Arial" w:hAnsi="Arial" w:cs="Arial"/>
+          <w:color w:val="0F0F0F"/>
+          <w:sz w:val="22"/>
+          <w:szCs w:val="22"/>
+        </w:rPr>
+      </w:pPr>
+      <w:r>
+        <w:rPr>
+          <w:rFonts w:ascii="Arial" w:hAnsi="Arial" w:cs="Arial"/>
+          <w:color w:val="0F0F0F"/>
+          <w:sz w:val="22"/>
+          <w:szCs w:val="22"/>
+        </w:rPr>
+        <w:t>What I Learned from Google's 9 Hour AI Prompt Engineering Course In 15 Minutes</w:t>
+      </w:r>
+      <w:r>
+        <w:rPr>
+          <w:rFonts w:ascii="Arial" w:hAnsi="Arial" w:cs="Arial"/>
+          <w:color w:val="0F0F0F"/>
+          <w:sz w:val="22"/>
+          <w:szCs w:val="22"/>
+        </w:rPr>
+        <w:t xml:space="preserve"> by </w:t>
+      </w:r>
+      <w:proofErr w:type="spellStart"/>
+      <w:r>
+        <w:rPr>
+          <w:rFonts w:ascii="Arial" w:hAnsi="Arial" w:cs="Arial"/>
+          <w:color w:val="0F0F0F"/>
+          <w:sz w:val="22"/>
+          <w:szCs w:val="22"/>
+        </w:rPr>
+        <w:t>Enovair</w:t>
+      </w:r>
+      <w:proofErr w:type="spellEnd"/>
+    </w:p>
+    <w:p>
+      <w:pPr>
+        <w:pStyle w:val="ListParagraph"/>
+        <w:numPr>
+          <w:ilvl w:val="3"/>
+          <w:numId w:val="13"/>
+        </w:numPr>
+        <w:rPr>
+          <w:rFonts w:ascii="Arial" w:hAnsi="Arial" w:cs="Arial"/>
+          <w:sz w:val="22"/>
+          <w:szCs w:val="22"/>
+        </w:rPr>
+      </w:pPr>
+      <w:hyperlink r:id="rId16" w:history="1">
+        <w:r>
+          <w:rPr>
+            <w:rStyle w:val="Hyperlink"/>
+            <w:rFonts w:ascii="Arial" w:hAnsi="Arial" w:cs="Arial"/>
+            <w:sz w:val="22"/>
+            <w:szCs w:val="22"/>
+          </w:rPr>
+          <w:t>https://www.youtube.com/watch?v=XbMQiadNLqM</w:t>
+        </w:r>
+      </w:hyperlink>
+      <w:r>
+        <w:rPr>
+          <w:rFonts w:ascii="Arial" w:hAnsi="Arial" w:cs="Arial"/>
+          <w:sz w:val="22"/>
+          <w:szCs w:val="22"/>
+        </w:rPr>
+        <w:t xml:space="preserve"> </w:t>
+      </w:r>
+    </w:p>
+    <w:p>
+      <w:pPr>
+        <w:pStyle w:val="ListParagraph"/>
+        <w:numPr>
+          <w:ilvl w:val="3"/>
+          <w:numId w:val="13"/>
+        </w:numPr>
+        <w:rPr>
+          <w:rFonts w:ascii="Arial" w:hAnsi="Arial" w:cs="Arial"/>
+          <w:sz w:val="22"/>
+          <w:szCs w:val="22"/>
+        </w:rPr>
+      </w:pPr>
+      <w:r>
+        <w:rPr>
+          <w:rFonts w:ascii="Arial" w:hAnsi="Arial" w:cs="Arial"/>
+          <w:sz w:val="22"/>
+          <w:szCs w:val="22"/>
+        </w:rPr>
+        <w:t>September 7, 2025</w:t>
+      </w:r>
+    </w:p>
+    <w:p>
+      <w:pPr>
         <w:outlineLvl w:val="0"/>
         <w:rPr>
           <w:rFonts w:ascii="Arial" w:eastAsia="Times New Roman" w:hAnsi="Arial" w:cs="Arial"/>
@@ -2032,7 +2132,7 @@
   <w:abstractNum w:abstractNumId="3" w15:restartNumberingAfterBreak="0">
     <w:nsid w:val="2A540D6C"/>
     <w:multiLevelType w:val="hybridMultilevel"/>
-    <w:tmpl w:val="16E48F76"/>
+    <w:tmpl w:val="66569260"/>
     <w:lvl w:ilvl="0" w:tplc="04090001">
       <w:start w:val="1"/>
       <w:numFmt w:val="bullet"/>

</xml_diff>